<commit_message>
update to subscriber,weight publisher and report
</commit_message>
<xml_diff>
--- a/OSGI Assignment 1 Project Report.docx
+++ b/OSGI Assignment 1 Project Report.docx
@@ -739,8 +739,6 @@
         </w:rPr>
         <w:t>A simple unit convertor for metrics such as length, weight and temperature developed using Eclipse Equinox with the help of java swing.</w:t>
       </w:r>
-      <w:bookmarkStart w:id="0" w:name="_GoBack"/>
-      <w:bookmarkEnd w:id="0"/>
     </w:p>
     <w:p>
       <w:pPr>
@@ -947,15 +945,12 @@
       </w:pPr>
       <w:proofErr w:type="spellStart"/>
       <w:r>
-        <w:t>ConversionLengthPublisher</w:t>
+        <w:t>LengthPublisher-</w:t>
+      </w:r>
+      <w:r>
+        <w:t>lengthpublisher</w:t>
       </w:r>
       <w:proofErr w:type="spellEnd"/>
-      <w:r>
-        <w:t>-</w:t>
-      </w:r>
-      <w:r>
-        <w:t>conversionlengthpublisher</w:t>
-      </w:r>
     </w:p>
     <w:p>
       <w:pPr>
@@ -967,15 +962,12 @@
       </w:pPr>
       <w:proofErr w:type="spellStart"/>
       <w:r>
-        <w:t>ConversionWeightPublisher</w:t>
+        <w:t>WeightPublisher-</w:t>
+      </w:r>
+      <w:r>
+        <w:t>weightpublisher</w:t>
       </w:r>
       <w:proofErr w:type="spellEnd"/>
-      <w:r>
-        <w:t>-</w:t>
-      </w:r>
-      <w:r>
-        <w:t>conversionweightpublisher</w:t>
-      </w:r>
     </w:p>
     <w:p>
       <w:pPr>
@@ -987,39 +979,24 @@
       </w:pPr>
       <w:proofErr w:type="spellStart"/>
       <w:r>
-        <w:t>Conversion</w:t>
-      </w:r>
-      <w:r>
-        <w:t>TemperaturePublisher</w:t>
+        <w:t>T</w:t>
+      </w:r>
+      <w:r>
+        <w:t>ime</w:t>
+      </w:r>
+      <w:r>
+        <w:t>Publisher-</w:t>
+      </w:r>
+      <w:r>
+        <w:t>t</w:t>
+      </w:r>
+      <w:r>
+        <w:t>im</w:t>
+      </w:r>
+      <w:r>
+        <w:t>epublisher</w:t>
       </w:r>
       <w:proofErr w:type="spellEnd"/>
-      <w:r>
-        <w:t>-</w:t>
-      </w:r>
-      <w:r>
-        <w:t>conversiontemperaturepublisher</w:t>
-      </w:r>
-    </w:p>
-    <w:p/>
-    <w:p/>
-    <w:p>
-      <w:pPr>
-        <w:ind w:left="720"/>
-      </w:pPr>
-      <w:r>
-        <w:t>Imported Service</w:t>
-      </w:r>
-      <w:r>
-        <w:t xml:space="preserve"> </w:t>
-      </w:r>
-      <w:r>
-        <w:t>packages by each plugin</w:t>
-      </w:r>
-    </w:p>
-    <w:p>
-      <w:pPr>
-        <w:ind w:left="720"/>
-      </w:pPr>
     </w:p>
     <w:p>
       <w:pPr>
@@ -1031,6 +1008,47 @@
       </w:pPr>
       <w:proofErr w:type="spellStart"/>
       <w:r>
+        <w:t>TemperaturePublisher-temperaturepublisher</w:t>
+      </w:r>
+      <w:proofErr w:type="spellEnd"/>
+    </w:p>
+    <w:p>
+      <w:pPr>
+        <w:pStyle w:val="ListParagraph"/>
+        <w:ind w:left="1440"/>
+      </w:pPr>
+    </w:p>
+    <w:p/>
+    <w:p/>
+    <w:p>
+      <w:pPr>
+        <w:ind w:left="720"/>
+      </w:pPr>
+      <w:r>
+        <w:t>Imported Service</w:t>
+      </w:r>
+      <w:r>
+        <w:t xml:space="preserve"> </w:t>
+      </w:r>
+      <w:r>
+        <w:t>packages by each plugin</w:t>
+      </w:r>
+    </w:p>
+    <w:p>
+      <w:pPr>
+        <w:ind w:left="720"/>
+      </w:pPr>
+    </w:p>
+    <w:p>
+      <w:pPr>
+        <w:pStyle w:val="ListParagraph"/>
+        <w:numPr>
+          <w:ilvl w:val="0"/>
+          <w:numId w:val="3"/>
+        </w:numPr>
+      </w:pPr>
+      <w:proofErr w:type="spellStart"/>
+      <w:r>
         <w:t>S</w:t>
       </w:r>
       <w:r>
@@ -1050,11 +1068,16 @@
         <w:t xml:space="preserve"> </w:t>
       </w:r>
       <w:r>
-        <w:t xml:space="preserve">  </w:t>
-      </w:r>
-      <w:r>
-        <w:t>conversionlengthpublisher</w:t>
-      </w:r>
+        <w:t xml:space="preserve"> </w:t>
+      </w:r>
+      <w:r>
+        <w:t xml:space="preserve"> </w:t>
+      </w:r>
+      <w:proofErr w:type="spellStart"/>
+      <w:r>
+        <w:t>lengthpublisher</w:t>
+      </w:r>
+      <w:proofErr w:type="spellEnd"/>
     </w:p>
     <w:p>
       <w:pPr>
@@ -1064,12 +1087,14 @@
           <w:numId w:val="6"/>
         </w:numPr>
       </w:pPr>
-      <w:r>
-        <w:t>c</w:t>
-      </w:r>
-      <w:r>
-        <w:t>onversionweightpublisher</w:t>
-      </w:r>
+      <w:proofErr w:type="spellStart"/>
+      <w:r>
+        <w:t>w</w:t>
+      </w:r>
+      <w:r>
+        <w:t>eightpublisher</w:t>
+      </w:r>
+      <w:proofErr w:type="spellEnd"/>
     </w:p>
     <w:p>
       <w:pPr>
@@ -1079,8 +1104,24 @@
           <w:numId w:val="6"/>
         </w:numPr>
       </w:pPr>
-      <w:r>
-        <w:t>conversiontemperaturepublisher</w:t>
+      <w:proofErr w:type="spellStart"/>
+      <w:r>
+        <w:t>timepublisher</w:t>
+      </w:r>
+      <w:proofErr w:type="spellEnd"/>
+    </w:p>
+    <w:p>
+      <w:pPr>
+        <w:pStyle w:val="ListParagraph"/>
+        <w:numPr>
+          <w:ilvl w:val="0"/>
+          <w:numId w:val="6"/>
+        </w:numPr>
+      </w:pPr>
+      <w:bookmarkStart w:id="0" w:name="_GoBack"/>
+      <w:bookmarkEnd w:id="0"/>
+      <w:r>
+        <w:t>temperaturepublisher</w:t>
       </w:r>
     </w:p>
     <w:p>
@@ -1230,23 +1271,7 @@
           <w:sz w:val="24"/>
           <w:szCs w:val="24"/>
         </w:rPr>
-        <w:t xml:space="preserve">   by selecting </w:t>
-      </w:r>
-      <w:r>
-        <w:rPr>
-          <w:rFonts w:ascii="Times New Roman" w:hAnsi="Times New Roman" w:cs="Times New Roman"/>
-          <w:sz w:val="24"/>
-          <w:szCs w:val="24"/>
-        </w:rPr>
-        <w:t>Run As =&gt;</w:t>
-      </w:r>
-      <w:r>
-        <w:rPr>
-          <w:rFonts w:ascii="Times New Roman" w:hAnsi="Times New Roman" w:cs="Times New Roman"/>
-          <w:sz w:val="24"/>
-          <w:szCs w:val="24"/>
-        </w:rPr>
-        <w:t xml:space="preserve"> Run Configurations</w:t>
+        <w:t xml:space="preserve">   by selecting Run As =&gt; Run Configurations</w:t>
       </w:r>
     </w:p>
     <w:p>

</xml_diff>